<commit_message>
Epic 0 - Marko Kucheriavyi
</commit_message>
<xml_diff>
--- a/ai_11/marko_kucheriavyi/Epic_4/epic_4_practice_and_labs_report_marko_kucheriavyi.docx
+++ b/ai_11/marko_kucheriavyi/Epic_4/epic_4_practice_and_labs_report_marko_kucheriavyi.docx
@@ -40,7 +40,7 @@
     </w:p>
     <w:p>
       <w:pPr>
-        <w:spacing w:after="0" w:line="360" w:lineRule="auto"/>
+        <w:spacing w:line="360" w:lineRule="auto"/>
         <w:jc w:val="center"/>
         <w:rPr>
           <w:rFonts w:ascii="Times New Roman" w:eastAsia="Times New Roman" w:hAnsi="Times New Roman" w:cs="Times New Roman"/>
@@ -59,10 +59,15 @@
     </w:p>
     <w:p>
       <w:pPr>
+        <w:rPr>
+          <w:rFonts w:ascii="Times New Roman" w:eastAsia="Times New Roman" w:hAnsi="Times New Roman" w:cs="Times New Roman"/>
+        </w:rPr>
+      </w:pPr>
+    </w:p>
+    <w:p>
+      <w:pPr>
+        <w:spacing w:line="240" w:lineRule="auto"/>
         <w:jc w:val="center"/>
-        <w:rPr>
-          <w:rFonts w:ascii="Times New Roman" w:eastAsia="Times New Roman" w:hAnsi="Times New Roman" w:cs="Times New Roman"/>
-        </w:rPr>
       </w:pPr>
       <w:r>
         <w:rPr>
@@ -70,10 +75,10 @@
           <w:lang w:val="en-US" w:eastAsia="en-US"/>
         </w:rPr>
         <w:drawing>
-          <wp:inline distT="0" distB="0" distL="0" distR="0" wp14:anchorId="39622FD0" wp14:editId="436CBD0A">
-            <wp:extent cx="2354580" cy="2234263"/>
-            <wp:effectExtent l="0" t="0" r="7620" b="0"/>
-            <wp:docPr id="1" name="Picture 1"/>
+          <wp:inline distT="0" distB="0" distL="0" distR="0" wp14:anchorId="6D65C9AA" wp14:editId="74F6707F">
+            <wp:extent cx="2647950" cy="2514600"/>
+            <wp:effectExtent l="0" t="0" r="0" b="0"/>
+            <wp:docPr id="1733025504" name="Picture 1733025504"/>
             <wp:cNvGraphicFramePr>
               <a:graphicFrameLocks xmlns:a="http://schemas.openxmlformats.org/drawingml/2006/main" noChangeAspect="1"/>
             </wp:cNvGraphicFramePr>
@@ -81,11 +86,17 @@
               <a:graphicData uri="http://schemas.openxmlformats.org/drawingml/2006/picture">
                 <pic:pic xmlns:pic="http://schemas.openxmlformats.org/drawingml/2006/picture">
                   <pic:nvPicPr>
-                    <pic:cNvPr id="1" name=""/>
+                    <pic:cNvPr id="0" name=""/>
                     <pic:cNvPicPr/>
                   </pic:nvPicPr>
                   <pic:blipFill>
-                    <a:blip r:embed="rId8"/>
+                    <a:blip r:embed="rId8" cstate="print">
+                      <a:extLst>
+                        <a:ext uri="{28A0092B-C50C-407E-A947-70E740481C1C}">
+                          <a14:useLocalDpi xmlns:a14="http://schemas.microsoft.com/office/drawing/2010/main" val="0"/>
+                        </a:ext>
+                      </a:extLst>
+                    </a:blip>
                     <a:stretch>
                       <a:fillRect/>
                     </a:stretch>
@@ -93,7 +104,7 @@
                   <pic:spPr>
                     <a:xfrm>
                       <a:off x="0" y="0"/>
-                      <a:ext cx="2395927" cy="2273497"/>
+                      <a:ext cx="2647950" cy="2514600"/>
                     </a:xfrm>
                     <a:prstGeom prst="rect">
                       <a:avLst/>
@@ -108,253 +119,260 @@
     </w:p>
     <w:p>
       <w:pPr>
-        <w:ind w:right="560"/>
-        <w:rPr>
-          <w:rFonts w:ascii="Times New Roman" w:eastAsia="Times New Roman" w:hAnsi="Times New Roman" w:cs="Times New Roman"/>
-        </w:rPr>
-      </w:pPr>
-    </w:p>
-    <w:p>
-      <w:pPr>
-        <w:ind w:right="140"/>
-        <w:rPr>
-          <w:rFonts w:ascii="Times New Roman" w:eastAsia="Times New Roman" w:hAnsi="Times New Roman" w:cs="Times New Roman"/>
-        </w:rPr>
-      </w:pPr>
-    </w:p>
-    <w:p>
-      <w:pPr>
-        <w:rPr>
-          <w:rFonts w:ascii="Times New Roman" w:eastAsia="Times New Roman" w:hAnsi="Times New Roman" w:cs="Times New Roman"/>
-        </w:rPr>
-      </w:pPr>
-    </w:p>
-    <w:p>
-      <w:pPr>
-        <w:spacing w:line="240" w:lineRule="auto"/>
         <w:jc w:val="center"/>
+      </w:pPr>
+      <w:r>
         <w:rPr>
           <w:rFonts w:ascii="Times New Roman" w:eastAsia="Times New Roman" w:hAnsi="Times New Roman" w:cs="Times New Roman"/>
           <w:b/>
-          <w:sz w:val="40"/>
-          <w:szCs w:val="40"/>
-        </w:rPr>
-      </w:pPr>
-    </w:p>
-    <w:p>
-      <w:pPr>
-        <w:spacing w:line="240" w:lineRule="auto"/>
-        <w:jc w:val="center"/>
+          <w:bCs/>
+          <w:color w:val="000000" w:themeColor="text1"/>
+          <w:sz w:val="56"/>
+          <w:szCs w:val="56"/>
+          <w:lang w:val="uk"/>
+        </w:rPr>
+        <w:t>Звіт</w:t>
+      </w:r>
+      <w:r>
         <w:rPr>
           <w:rFonts w:ascii="Times New Roman" w:eastAsia="Times New Roman" w:hAnsi="Times New Roman" w:cs="Times New Roman"/>
           <w:b/>
-          <w:sz w:val="40"/>
-          <w:szCs w:val="40"/>
-        </w:rPr>
-      </w:pPr>
-      <w:r>
-        <w:rPr>
-          <w:rFonts w:ascii="Times New Roman" w:eastAsia="Times New Roman" w:hAnsi="Times New Roman" w:cs="Times New Roman"/>
-          <w:b/>
-          <w:sz w:val="40"/>
-          <w:szCs w:val="40"/>
-        </w:rPr>
-        <w:t>Звіт</w:t>
-      </w:r>
-    </w:p>
-    <w:p>
-      <w:pPr>
-        <w:spacing w:line="240" w:lineRule="auto"/>
-        <w:jc w:val="center"/>
-        <w:rPr>
-          <w:rFonts w:ascii="Times New Roman" w:eastAsia="Times New Roman" w:hAnsi="Times New Roman" w:cs="Times New Roman"/>
+          <w:bCs/>
+          <w:color w:val="000000" w:themeColor="text1"/>
           <w:sz w:val="28"/>
           <w:szCs w:val="28"/>
-        </w:rPr>
-      </w:pPr>
-      <w:r>
-        <w:rPr>
-          <w:rFonts w:ascii="Times New Roman" w:eastAsia="Times New Roman" w:hAnsi="Times New Roman" w:cs="Times New Roman"/>
+          <w:lang w:val="uk"/>
+        </w:rPr>
+        <w:t xml:space="preserve"> </w:t>
+      </w:r>
+    </w:p>
+    <w:p>
+      <w:pPr>
+        <w:jc w:val="center"/>
+      </w:pPr>
+      <w:r>
+        <w:rPr>
+          <w:rFonts w:ascii="Times New Roman" w:eastAsia="Times New Roman" w:hAnsi="Times New Roman" w:cs="Times New Roman"/>
+          <w:b/>
+          <w:bCs/>
+          <w:color w:val="000000" w:themeColor="text1"/>
           <w:sz w:val="28"/>
           <w:szCs w:val="28"/>
-        </w:rPr>
-        <w:t xml:space="preserve">про виконання </w:t>
-      </w:r>
-    </w:p>
-    <w:p>
-      <w:pPr>
-        <w:tabs>
-          <w:tab w:val="center" w:pos="4819"/>
-          <w:tab w:val="left" w:pos="7468"/>
-        </w:tabs>
-        <w:spacing w:line="240" w:lineRule="auto"/>
-        <w:rPr>
-          <w:rFonts w:ascii="Times New Roman" w:eastAsia="Times New Roman" w:hAnsi="Times New Roman" w:cs="Times New Roman"/>
-          <w:b/>
+          <w:lang w:val="uk"/>
+        </w:rPr>
+        <w:t>про виконання лабораторних та практичних робіт блоку № 4</w:t>
+      </w:r>
+    </w:p>
+    <w:p>
+      <w:pPr>
+        <w:jc w:val="center"/>
+        <w:rPr>
+          <w:rFonts w:ascii="Times New Roman" w:eastAsia="Times New Roman" w:hAnsi="Times New Roman" w:cs="Times New Roman"/>
+          <w:color w:val="000000" w:themeColor="text1"/>
           <w:sz w:val="28"/>
           <w:szCs w:val="28"/>
-          <w:lang w:val="en-US"/>
-        </w:rPr>
-      </w:pPr>
-      <w:r>
-        <w:rPr>
-          <w:rFonts w:ascii="Times New Roman" w:eastAsia="Times New Roman" w:hAnsi="Times New Roman" w:cs="Times New Roman"/>
-          <w:b/>
+          <w:lang w:val="uk"/>
+        </w:rPr>
+      </w:pPr>
+      <w:r>
+        <w:rPr>
+          <w:rFonts w:ascii="Times New Roman" w:eastAsia="Times New Roman" w:hAnsi="Times New Roman" w:cs="Times New Roman"/>
+          <w:color w:val="000000" w:themeColor="text1"/>
           <w:sz w:val="28"/>
           <w:szCs w:val="28"/>
-        </w:rPr>
-        <w:tab/>
-        <w:t xml:space="preserve">Лабораторних та практичних робіт № </w:t>
-      </w:r>
+          <w:lang w:val="uk"/>
+        </w:rPr>
+        <w:t>На тему:  «Одновимірні масиви. Двовимірні Масиви. Вказівники та Посилання. Динамічні масиви. Структури даних. Вкладені структури. Алгоритми обробки та робота з масивами та структурами.»</w:t>
+      </w:r>
+    </w:p>
+    <w:p>
+      <w:pPr>
+        <w:jc w:val="center"/>
+      </w:pPr>
       <w:r>
         <w:rPr>
           <w:rFonts w:ascii="Times New Roman" w:eastAsia="Times New Roman" w:hAnsi="Times New Roman" w:cs="Times New Roman"/>
           <w:b/>
+          <w:bCs/>
+          <w:i/>
+          <w:iCs/>
+          <w:color w:val="000000" w:themeColor="text1"/>
           <w:sz w:val="28"/>
           <w:szCs w:val="28"/>
-          <w:lang w:val="en-US"/>
-        </w:rPr>
-        <w:t>4</w:t>
-      </w:r>
-    </w:p>
-    <w:p>
-      <w:pPr>
-        <w:spacing w:line="240" w:lineRule="auto"/>
-        <w:jc w:val="center"/>
-        <w:rPr>
-          <w:rFonts w:ascii="Times New Roman" w:eastAsia="Times New Roman" w:hAnsi="Times New Roman" w:cs="Times New Roman"/>
+          <w:lang w:val="uk"/>
+        </w:rPr>
+        <w:t xml:space="preserve">з дисципліни: </w:t>
+      </w:r>
+      <w:r>
+        <w:rPr>
+          <w:rFonts w:ascii="Times New Roman" w:eastAsia="Times New Roman" w:hAnsi="Times New Roman" w:cs="Times New Roman"/>
+          <w:color w:val="000000" w:themeColor="text1"/>
           <w:sz w:val="28"/>
           <w:szCs w:val="28"/>
-        </w:rPr>
-      </w:pPr>
-      <w:r>
-        <w:rPr>
-          <w:rFonts w:ascii="Times New Roman" w:eastAsia="Times New Roman" w:hAnsi="Times New Roman" w:cs="Times New Roman"/>
-          <w:b/>
-          <w:i/>
+          <w:lang w:val="uk"/>
+        </w:rPr>
+        <w:t>«Мови та парадигми програмування» до:</w:t>
+      </w:r>
+    </w:p>
+    <w:p>
+      <w:pPr>
+        <w:jc w:val="center"/>
+      </w:pPr>
+      <w:r>
+        <w:rPr>
+          <w:rFonts w:ascii="Times New Roman" w:eastAsia="Times New Roman" w:hAnsi="Times New Roman" w:cs="Times New Roman"/>
+          <w:color w:val="000000" w:themeColor="text1"/>
           <w:sz w:val="28"/>
           <w:szCs w:val="28"/>
-        </w:rPr>
-        <w:t xml:space="preserve">з дисципліни: </w:t>
-      </w:r>
-      <w:r>
-        <w:rPr>
-          <w:rFonts w:ascii="Times New Roman" w:eastAsia="Times New Roman" w:hAnsi="Times New Roman" w:cs="Times New Roman"/>
+          <w:lang w:val="uk"/>
+        </w:rPr>
+        <w:t xml:space="preserve">ВНС Лабораторної Роботи №4 </w:t>
+      </w:r>
+      <w:bookmarkStart w:id="0" w:name="_GoBack"/>
+      <w:bookmarkEnd w:id="0"/>
+    </w:p>
+    <w:p>
+      <w:pPr>
+        <w:jc w:val="center"/>
+      </w:pPr>
+      <w:r>
+        <w:rPr>
+          <w:rFonts w:ascii="Times New Roman" w:eastAsia="Times New Roman" w:hAnsi="Times New Roman" w:cs="Times New Roman"/>
+          <w:color w:val="000000" w:themeColor="text1"/>
           <w:sz w:val="28"/>
           <w:szCs w:val="28"/>
-        </w:rPr>
-        <w:t>«Мови та парадигми програмування»</w:t>
-      </w:r>
-    </w:p>
-    <w:p>
-      <w:pPr>
-        <w:spacing w:line="240" w:lineRule="auto"/>
+          <w:lang w:val="uk"/>
+        </w:rPr>
+        <w:t>ВНС Лабораторної Роботи №5</w:t>
+      </w:r>
+    </w:p>
+    <w:p>
+      <w:pPr>
         <w:jc w:val="center"/>
-        <w:rPr>
-          <w:rFonts w:ascii="Times New Roman" w:eastAsia="Times New Roman" w:hAnsi="Times New Roman" w:cs="Times New Roman"/>
+      </w:pPr>
+      <w:r>
+        <w:rPr>
+          <w:rFonts w:ascii="Times New Roman" w:eastAsia="Times New Roman" w:hAnsi="Times New Roman" w:cs="Times New Roman"/>
+          <w:color w:val="000000" w:themeColor="text1"/>
           <w:sz w:val="28"/>
           <w:szCs w:val="28"/>
-        </w:rPr>
-      </w:pPr>
-      <w:r>
-        <w:rPr>
-          <w:rFonts w:ascii="Times New Roman" w:eastAsia="Times New Roman" w:hAnsi="Times New Roman" w:cs="Times New Roman"/>
-          <w:b/>
-          <w:i/>
+          <w:lang w:val="uk"/>
+        </w:rPr>
+        <w:t>Алготестер Лабораторної Роботи №2</w:t>
+      </w:r>
+    </w:p>
+    <w:p>
+      <w:pPr>
+        <w:jc w:val="center"/>
+      </w:pPr>
+      <w:r>
+        <w:rPr>
+          <w:rFonts w:ascii="Times New Roman" w:eastAsia="Times New Roman" w:hAnsi="Times New Roman" w:cs="Times New Roman"/>
+          <w:color w:val="000000" w:themeColor="text1"/>
           <w:sz w:val="28"/>
           <w:szCs w:val="28"/>
-        </w:rPr>
-        <w:t>з розділу</w:t>
-      </w:r>
-      <w:r>
-        <w:rPr>
-          <w:rFonts w:ascii="Times New Roman" w:eastAsia="Times New Roman" w:hAnsi="Times New Roman" w:cs="Times New Roman"/>
+          <w:lang w:val="uk"/>
+        </w:rPr>
+        <w:t>Алготестер Лабораторної Роботи №3</w:t>
+      </w:r>
+    </w:p>
+    <w:p>
+      <w:pPr>
+        <w:jc w:val="center"/>
+      </w:pPr>
+      <w:r>
+        <w:rPr>
+          <w:rFonts w:ascii="Times New Roman" w:eastAsia="Times New Roman" w:hAnsi="Times New Roman" w:cs="Times New Roman"/>
+          <w:color w:val="000000" w:themeColor="text1"/>
           <w:sz w:val="28"/>
           <w:szCs w:val="28"/>
-        </w:rPr>
-        <w:t xml:space="preserve">:  </w:t>
-      </w:r>
-      <w:r>
-        <w:rPr>
-          <w:rFonts w:ascii="Times New Roman" w:eastAsia="Times New Roman" w:hAnsi="Times New Roman" w:cs="Times New Roman"/>
+          <w:lang w:val="uk"/>
+        </w:rPr>
+        <w:t>Практичних Робіт №4</w:t>
+      </w:r>
+    </w:p>
+    <w:p>
+      <w:pPr>
+        <w:ind w:left="1440" w:firstLine="720"/>
+        <w:jc w:val="right"/>
+        <w:rPr>
+          <w:rFonts w:ascii="Times New Roman" w:eastAsia="Times New Roman" w:hAnsi="Times New Roman" w:cs="Times New Roman"/>
+          <w:color w:val="000000" w:themeColor="text1"/>
           <w:sz w:val="28"/>
           <w:szCs w:val="28"/>
         </w:rPr>
-        <w:t>«Прості структури даних. Одновимірні масиви. Двовимірні масиви. Алгоритми обробки</w:t>
-      </w:r>
-      <w:r>
-        <w:rPr>
-          <w:rFonts w:ascii="Times New Roman" w:eastAsia="Times New Roman" w:hAnsi="Times New Roman" w:cs="Times New Roman"/>
+      </w:pPr>
+      <w:r>
+        <w:rPr>
+          <w:rFonts w:ascii="Times New Roman" w:eastAsia="Times New Roman" w:hAnsi="Times New Roman" w:cs="Times New Roman"/>
+          <w:b/>
+          <w:bCs/>
+          <w:color w:val="000000" w:themeColor="text1"/>
           <w:sz w:val="28"/>
           <w:szCs w:val="28"/>
         </w:rPr>
-        <w:t>»</w:t>
-      </w:r>
-    </w:p>
-    <w:p>
-      <w:pPr>
-        <w:spacing w:line="240" w:lineRule="auto"/>
-        <w:jc w:val="center"/>
+        <w:t>Виконав</w:t>
+      </w:r>
+      <w:r>
         <w:rPr>
           <w:rFonts w:ascii="Times New Roman" w:eastAsia="Times New Roman" w:hAnsi="Times New Roman" w:cs="Times New Roman"/>
           <w:b/>
-          <w:smallCaps/>
+          <w:bCs/>
+          <w:color w:val="000000" w:themeColor="text1"/>
           <w:sz w:val="28"/>
           <w:szCs w:val="28"/>
         </w:rPr>
-      </w:pPr>
-    </w:p>
-    <w:p>
-      <w:pPr>
-        <w:spacing w:line="360" w:lineRule="auto"/>
-        <w:rPr>
-          <w:rFonts w:ascii="Times New Roman" w:eastAsia="Times New Roman" w:hAnsi="Times New Roman" w:cs="Times New Roman"/>
+        <w:t>:</w:t>
+      </w:r>
+    </w:p>
+    <w:p>
+      <w:pPr>
+        <w:jc w:val="right"/>
+        <w:rPr>
+          <w:rFonts w:ascii="Times New Roman" w:eastAsia="Times New Roman" w:hAnsi="Times New Roman" w:cs="Times New Roman"/>
+          <w:color w:val="000000" w:themeColor="text1"/>
           <w:sz w:val="28"/>
           <w:szCs w:val="28"/>
         </w:rPr>
       </w:pPr>
-    </w:p>
-    <w:p>
-      <w:pPr>
-        <w:spacing w:line="240" w:lineRule="auto"/>
-        <w:jc w:val="right"/>
+      <w:r>
         <w:rPr>
           <w:rFonts w:ascii="Times New Roman" w:eastAsia="Times New Roman" w:hAnsi="Times New Roman" w:cs="Times New Roman"/>
           <w:b/>
+          <w:bCs/>
           <w:i/>
+          <w:iCs/>
+          <w:color w:val="000000" w:themeColor="text1"/>
           <w:sz w:val="28"/>
           <w:szCs w:val="28"/>
         </w:rPr>
-      </w:pPr>
-      <w:r>
-        <w:rPr>
-          <w:rFonts w:ascii="Times New Roman" w:eastAsia="Times New Roman" w:hAnsi="Times New Roman" w:cs="Times New Roman"/>
-          <w:b/>
-          <w:i/>
+        <w:t xml:space="preserve"> </w:t>
+      </w:r>
+      <w:r>
+        <w:rPr>
+          <w:rFonts w:ascii="Times New Roman" w:eastAsia="Times New Roman" w:hAnsi="Times New Roman" w:cs="Times New Roman"/>
+          <w:color w:val="000000" w:themeColor="text1"/>
           <w:sz w:val="28"/>
           <w:szCs w:val="28"/>
         </w:rPr>
-        <w:t>Виконав</w:t>
-      </w:r>
-      <w:r>
-        <w:rPr>
-          <w:rFonts w:ascii="Times New Roman" w:eastAsia="Times New Roman" w:hAnsi="Times New Roman" w:cs="Times New Roman"/>
-          <w:b/>
-          <w:i/>
+        <w:t>Студент</w:t>
+      </w:r>
+      <w:r>
+        <w:rPr>
+          <w:rFonts w:ascii="Times New Roman" w:eastAsia="Times New Roman" w:hAnsi="Times New Roman" w:cs="Times New Roman"/>
+          <w:color w:val="000000" w:themeColor="text1"/>
           <w:sz w:val="28"/>
           <w:szCs w:val="28"/>
         </w:rPr>
-        <w:t>:</w:t>
-      </w:r>
-    </w:p>
-    <w:p>
-      <w:pPr>
-        <w:spacing w:line="240" w:lineRule="auto"/>
+        <w:t xml:space="preserve"> групи ШІ-11</w:t>
+      </w:r>
+    </w:p>
+    <w:p>
+      <w:pPr>
         <w:jc w:val="right"/>
         <w:rPr>
           <w:rFonts w:ascii="Times New Roman" w:eastAsia="Times New Roman" w:hAnsi="Times New Roman" w:cs="Times New Roman"/>
-          <w:b/>
-          <w:i/>
+          <w:color w:val="000000" w:themeColor="text1"/>
           <w:sz w:val="28"/>
           <w:szCs w:val="28"/>
         </w:rPr>
@@ -362,51 +380,11 @@
       <w:r>
         <w:rPr>
           <w:rFonts w:ascii="Times New Roman" w:eastAsia="Times New Roman" w:hAnsi="Times New Roman" w:cs="Times New Roman"/>
-          <w:b/>
-          <w:i/>
+          <w:color w:val="000000" w:themeColor="text1"/>
           <w:sz w:val="28"/>
           <w:szCs w:val="28"/>
         </w:rPr>
-        <w:t xml:space="preserve"> </w:t>
-      </w:r>
-      <w:r>
-        <w:rPr>
-          <w:rFonts w:ascii="Times New Roman" w:eastAsia="Times New Roman" w:hAnsi="Times New Roman" w:cs="Times New Roman"/>
-          <w:sz w:val="28"/>
-          <w:szCs w:val="28"/>
-        </w:rPr>
-        <w:t>студент групи ШІ-11</w:t>
-      </w:r>
-    </w:p>
-    <w:p>
-      <w:pPr>
-        <w:spacing w:line="240" w:lineRule="auto"/>
-        <w:jc w:val="right"/>
-        <w:rPr>
-          <w:rFonts w:ascii="Times New Roman" w:eastAsia="Times New Roman" w:hAnsi="Times New Roman" w:cs="Times New Roman"/>
-          <w:sz w:val="28"/>
-          <w:szCs w:val="28"/>
-        </w:rPr>
-      </w:pPr>
-      <w:r>
-        <w:rPr>
-          <w:rFonts w:ascii="Times New Roman" w:eastAsia="Times New Roman" w:hAnsi="Times New Roman" w:cs="Times New Roman"/>
-          <w:sz w:val="28"/>
-          <w:szCs w:val="28"/>
-        </w:rPr>
         <w:t>Кучерявий Марко Юрійович</w:t>
-      </w:r>
-    </w:p>
-    <w:p>
-      <w:pPr>
-        <w:rPr>
-          <w:rFonts w:ascii="Times New Roman" w:eastAsia="Times New Roman" w:hAnsi="Times New Roman" w:cs="Times New Roman"/>
-          <w:sz w:val="28"/>
-          <w:szCs w:val="28"/>
-        </w:rPr>
-      </w:pPr>
-      <w:r>
-        <w:br w:type="page"/>
       </w:r>
     </w:p>
     <w:p>
@@ -1103,23 +1081,7 @@
           <w:sz w:val="24"/>
           <w:szCs w:val="24"/>
         </w:rPr>
-        <w:t>О</w:t>
-      </w:r>
-      <w:r>
-        <w:rPr>
-          <w:rFonts w:ascii="Times New Roman" w:eastAsia="Times New Roman" w:hAnsi="Times New Roman" w:cs="Times New Roman"/>
-          <w:sz w:val="24"/>
-          <w:szCs w:val="24"/>
-        </w:rPr>
-        <w:t>працьовано дво</w:t>
-      </w:r>
-      <w:r>
-        <w:rPr>
-          <w:rFonts w:ascii="Times New Roman" w:eastAsia="Times New Roman" w:hAnsi="Times New Roman" w:cs="Times New Roman"/>
-          <w:sz w:val="24"/>
-          <w:szCs w:val="24"/>
-        </w:rPr>
-        <w:t>вимірні масиви і алгоритми обробки з ними.</w:t>
+        <w:t>Опрацьовано двовимірні масиви і алгоритми обробки з ними.</w:t>
       </w:r>
     </w:p>
     <w:p>
@@ -2106,7 +2068,8 @@
       </w:pPr>
       <w:r>
         <w:rPr>
-          <w:lang w:val="en-US"/>
+          <w:noProof/>
+          <w:lang w:val="en-US" w:eastAsia="en-US"/>
         </w:rPr>
         <w:drawing>
           <wp:inline distT="0" distB="0" distL="0" distR="0" wp14:anchorId="0A07A85B" wp14:editId="3ABB285E">
@@ -2355,9 +2318,11 @@
       <w:r>
         <w:rPr>
           <w:rFonts w:ascii="Times New Roman" w:eastAsia="Times New Roman" w:hAnsi="Times New Roman" w:cs="Times New Roman"/>
+          <w:noProof/>
           <w:color w:val="000000"/>
           <w:sz w:val="20"/>
           <w:szCs w:val="20"/>
+          <w:lang w:val="en-US" w:eastAsia="en-US"/>
         </w:rPr>
         <w:drawing>
           <wp:inline distT="0" distB="0" distL="0" distR="0" wp14:anchorId="027E2115" wp14:editId="3BC7D92D">
@@ -2511,9 +2476,11 @@
       <w:r>
         <w:rPr>
           <w:rFonts w:ascii="Times New Roman" w:eastAsia="Times New Roman" w:hAnsi="Times New Roman" w:cs="Times New Roman"/>
+          <w:noProof/>
           <w:color w:val="000000"/>
           <w:sz w:val="20"/>
           <w:szCs w:val="20"/>
+          <w:lang w:val="en-US" w:eastAsia="en-US"/>
         </w:rPr>
         <w:drawing>
           <wp:inline distT="0" distB="0" distL="0" distR="0" wp14:anchorId="655FF9DD" wp14:editId="2E0188ED">
@@ -3001,9 +2968,11 @@
       <w:r>
         <w:rPr>
           <w:rFonts w:ascii="Times New Roman" w:eastAsia="Times New Roman" w:hAnsi="Times New Roman" w:cs="Times New Roman"/>
+          <w:noProof/>
           <w:color w:val="000000"/>
           <w:sz w:val="20"/>
           <w:szCs w:val="20"/>
+          <w:lang w:val="en-US" w:eastAsia="en-US"/>
         </w:rPr>
         <w:drawing>
           <wp:inline distT="0" distB="0" distL="0" distR="0" wp14:anchorId="2D949734" wp14:editId="387983C7">
@@ -3155,9 +3124,11 @@
       <w:r>
         <w:rPr>
           <w:rFonts w:ascii="Times New Roman" w:eastAsia="Times New Roman" w:hAnsi="Times New Roman" w:cs="Times New Roman"/>
+          <w:noProof/>
           <w:color w:val="000000"/>
           <w:sz w:val="20"/>
           <w:szCs w:val="20"/>
+          <w:lang w:val="en-US" w:eastAsia="en-US"/>
         </w:rPr>
         <w:drawing>
           <wp:inline distT="0" distB="0" distL="0" distR="0" wp14:anchorId="5DCD1F78" wp14:editId="213D3488">
@@ -3339,9 +3310,11 @@
       <w:r>
         <w:rPr>
           <w:rFonts w:ascii="Times New Roman" w:eastAsia="Times New Roman" w:hAnsi="Times New Roman" w:cs="Times New Roman"/>
+          <w:noProof/>
           <w:color w:val="000000"/>
           <w:sz w:val="20"/>
           <w:szCs w:val="20"/>
+          <w:lang w:val="en-US" w:eastAsia="en-US"/>
         </w:rPr>
         <w:drawing>
           <wp:inline distT="0" distB="0" distL="0" distR="0" wp14:anchorId="241CFB62" wp14:editId="06E4A856">
@@ -3515,9 +3488,11 @@
       <w:r>
         <w:rPr>
           <w:rFonts w:ascii="Times New Roman" w:eastAsia="Times New Roman" w:hAnsi="Times New Roman" w:cs="Times New Roman"/>
+          <w:noProof/>
           <w:color w:val="000000"/>
           <w:sz w:val="20"/>
           <w:szCs w:val="20"/>
+          <w:lang w:val="en-US" w:eastAsia="en-US"/>
         </w:rPr>
         <w:drawing>
           <wp:inline distT="0" distB="0" distL="0" distR="0" wp14:anchorId="21141B6D" wp14:editId="1B6CE2A4">
@@ -3800,8 +3775,6 @@
         </w:rPr>
         <w:t>хв</w:t>
       </w:r>
-      <w:bookmarkStart w:id="0" w:name="_GoBack"/>
-      <w:bookmarkEnd w:id="0"/>
     </w:p>
     <w:p>
       <w:pPr>
@@ -4032,9 +4005,11 @@
       <w:r>
         <w:rPr>
           <w:rFonts w:ascii="Times New Roman" w:eastAsia="Times New Roman" w:hAnsi="Times New Roman" w:cs="Times New Roman"/>
+          <w:noProof/>
           <w:color w:val="000000"/>
           <w:sz w:val="20"/>
           <w:szCs w:val="20"/>
+          <w:lang w:val="en-US" w:eastAsia="en-US"/>
         </w:rPr>
         <w:drawing>
           <wp:inline distT="0" distB="0" distL="0" distR="0" wp14:anchorId="781F25F2" wp14:editId="5DFFADC6">
@@ -4199,9 +4174,11 @@
       <w:r>
         <w:rPr>
           <w:rFonts w:ascii="Times New Roman" w:eastAsia="Times New Roman" w:hAnsi="Times New Roman" w:cs="Times New Roman"/>
+          <w:noProof/>
           <w:color w:val="000000"/>
           <w:sz w:val="20"/>
           <w:szCs w:val="20"/>
+          <w:lang w:val="en-US" w:eastAsia="en-US"/>
         </w:rPr>
         <w:drawing>
           <wp:inline distT="0" distB="0" distL="0" distR="0" wp14:anchorId="0CB5B717" wp14:editId="323D9DD6">
@@ -4646,7 +4623,7 @@
         <w:sz w:val="28"/>
         <w:szCs w:val="28"/>
       </w:rPr>
-      <w:t>3</w:t>
+      <w:t>2</w:t>
     </w:r>
     <w:r>
       <w:rPr>

</xml_diff>